<commit_message>
update resume: refine skills section, enhance formatting, and clarify experience descriptions
</commit_message>
<xml_diff>
--- a/portfolio_website/downloads/Resume_2025.docx
+++ b/portfolio_website/downloads/Resume_2025.docx
@@ -114,8 +114,7 @@
     </w:p>
     <w:p>
       <w:pPr>
-        <w:spacing w:line="360" w:lineRule="auto"/>
-        <w:ind w:right="-180"/>
+        <w:spacing w:before="120" w:after="240"/>
         <w:rPr>
           <w:rFonts w:ascii="Georgia" w:eastAsia="Georgia" w:hAnsi="Georgia" w:cs="Georgia"/>
           <w:b/>
@@ -137,9 +136,13 @@
     </w:p>
     <w:p>
       <w:pPr>
-        <w:ind w:right="-360"/>
-        <w:rPr>
-          <w:rFonts w:ascii="Georgia" w:eastAsia="Georgia" w:hAnsi="Georgia" w:cs="Georgia"/>
+        <w:spacing w:before="120" w:after="240"/>
+        <w:rPr>
+          <w:rFonts w:ascii="Georgia" w:eastAsia="Georgia" w:hAnsi="Georgia" w:cs="Georgia"/>
+          <w:b/>
+          <w:sz w:val="24"/>
+          <w:szCs w:val="24"/>
+          <w:u w:val="single"/>
         </w:rPr>
       </w:pPr>
       <w:r>
@@ -148,19 +151,16 @@
         </w:rPr>
         <w:t>Experienced software developer seeking to contribute to a collaborative team environment while advancing my technical expertise</w:t>
       </w:r>
-    </w:p>
-    <w:p>
-      <w:pPr>
-        <w:ind w:right="-360"/>
-        <w:rPr>
-          <w:rFonts w:ascii="Georgia" w:eastAsia="Georgia" w:hAnsi="Georgia" w:cs="Georgia"/>
-        </w:rPr>
-      </w:pPr>
-    </w:p>
-    <w:p>
-      <w:pPr>
-        <w:spacing w:line="360" w:lineRule="auto"/>
-        <w:ind w:right="-180"/>
+      <w:r>
+        <w:rPr>
+          <w:rFonts w:ascii="Georgia" w:eastAsia="Georgia" w:hAnsi="Georgia" w:cs="Georgia"/>
+        </w:rPr>
+        <w:t>.</w:t>
+      </w:r>
+    </w:p>
+    <w:p>
+      <w:pPr>
+        <w:spacing w:after="240"/>
         <w:rPr>
           <w:rFonts w:ascii="Georgia" w:eastAsia="Georgia" w:hAnsi="Georgia" w:cs="Georgia"/>
           <w:b/>
@@ -189,6 +189,39 @@
     </w:p>
     <w:p>
       <w:pPr>
+        <w:spacing w:before="120"/>
+        <w:rPr>
+          <w:rFonts w:ascii="Georgia" w:eastAsia="Georgia" w:hAnsi="Georgia" w:cs="Georgia"/>
+        </w:rPr>
+      </w:pPr>
+      <w:r>
+        <w:rPr>
+          <w:rFonts w:ascii="Georgia" w:eastAsia="Georgia" w:hAnsi="Georgia" w:cs="Georgia"/>
+          <w:b/>
+        </w:rPr>
+        <w:t>Languages:</w:t>
+      </w:r>
+      <w:r>
+        <w:rPr>
+          <w:rFonts w:ascii="Georgia" w:eastAsia="Georgia" w:hAnsi="Georgia" w:cs="Georgia"/>
+        </w:rPr>
+        <w:t xml:space="preserve"> JavaScript, </w:t>
+      </w:r>
+      <w:r>
+        <w:rPr>
+          <w:rFonts w:ascii="Georgia" w:eastAsia="Georgia" w:hAnsi="Georgia" w:cs="Georgia"/>
+        </w:rPr>
+        <w:t xml:space="preserve">TypeScript, </w:t>
+      </w:r>
+      <w:r>
+        <w:rPr>
+          <w:rFonts w:ascii="Georgia" w:eastAsia="Georgia" w:hAnsi="Georgia" w:cs="Georgia"/>
+        </w:rPr>
+        <w:t>Python, HTML/CSS</w:t>
+      </w:r>
+    </w:p>
+    <w:p>
+      <w:pPr>
         <w:ind w:right="-180"/>
         <w:rPr>
           <w:rFonts w:ascii="Georgia" w:eastAsia="Georgia" w:hAnsi="Georgia" w:cs="Georgia"/>
@@ -198,26 +231,29 @@
         <w:rPr>
           <w:rFonts w:ascii="Georgia" w:eastAsia="Georgia" w:hAnsi="Georgia" w:cs="Georgia"/>
           <w:b/>
-        </w:rPr>
-        <w:t>Languages:</w:t>
-      </w:r>
-      <w:r>
-        <w:rPr>
-          <w:rFonts w:ascii="Georgia" w:eastAsia="Georgia" w:hAnsi="Georgia" w:cs="Georgia"/>
-        </w:rPr>
-        <w:t xml:space="preserve"> JavaScript, </w:t>
-      </w:r>
-      <w:r>
-        <w:rPr>
-          <w:rFonts w:ascii="Georgia" w:eastAsia="Georgia" w:hAnsi="Georgia" w:cs="Georgia"/>
-        </w:rPr>
-        <w:t xml:space="preserve">TypeScript, </w:t>
-      </w:r>
-      <w:r>
-        <w:rPr>
-          <w:rFonts w:ascii="Georgia" w:eastAsia="Georgia" w:hAnsi="Georgia" w:cs="Georgia"/>
-        </w:rPr>
-        <w:t>Python, HTML/CSS</w:t>
+          <w:bCs/>
+        </w:rPr>
+        <w:t>Frameworks</w:t>
+      </w:r>
+      <w:r>
+        <w:rPr>
+          <w:rFonts w:ascii="Georgia" w:eastAsia="Georgia" w:hAnsi="Georgia" w:cs="Georgia"/>
+          <w:b/>
+          <w:bCs/>
+        </w:rPr>
+        <w:t xml:space="preserve">: </w:t>
+      </w:r>
+      <w:r>
+        <w:rPr>
+          <w:rFonts w:ascii="Georgia" w:eastAsia="Georgia" w:hAnsi="Georgia" w:cs="Georgia"/>
+        </w:rPr>
+        <w:t>React, Next, Vue</w:t>
+      </w:r>
+      <w:r>
+        <w:rPr>
+          <w:rFonts w:ascii="Georgia" w:eastAsia="Georgia" w:hAnsi="Georgia" w:cs="Georgia"/>
+        </w:rPr>
+        <w:t>, Tailwind, Bootstrap 5</w:t>
       </w:r>
     </w:p>
     <w:p>
@@ -231,29 +267,14 @@
         <w:rPr>
           <w:rFonts w:ascii="Georgia" w:eastAsia="Georgia" w:hAnsi="Georgia" w:cs="Georgia"/>
           <w:b/>
-          <w:bCs/>
-        </w:rPr>
-        <w:t>Frameworks</w:t>
-      </w:r>
-      <w:r>
-        <w:rPr>
-          <w:rFonts w:ascii="Georgia" w:eastAsia="Georgia" w:hAnsi="Georgia" w:cs="Georgia"/>
-          <w:b/>
-          <w:bCs/>
-        </w:rPr>
-        <w:t xml:space="preserve">: </w:t>
-      </w:r>
-      <w:r>
-        <w:rPr>
-          <w:rFonts w:ascii="Georgia" w:eastAsia="Georgia" w:hAnsi="Georgia" w:cs="Georgia"/>
-        </w:rPr>
-        <w:t>React, Next, Vue</w:t>
-      </w:r>
-      <w:r>
-        <w:rPr>
-          <w:rFonts w:ascii="Georgia" w:eastAsia="Georgia" w:hAnsi="Georgia" w:cs="Georgia"/>
-        </w:rPr>
-        <w:t>, Tailwind, Bootstrap 5</w:t>
+        </w:rPr>
+        <w:t>Databases:</w:t>
+      </w:r>
+      <w:r>
+        <w:rPr>
+          <w:rFonts w:ascii="Georgia" w:eastAsia="Georgia" w:hAnsi="Georgia" w:cs="Georgia"/>
+        </w:rPr>
+        <w:t xml:space="preserve"> PostgreSQL, MongoDB, SQLite, MySQL</w:t>
       </w:r>
     </w:p>
     <w:p>
@@ -268,13 +289,13 @@
           <w:rFonts w:ascii="Georgia" w:eastAsia="Georgia" w:hAnsi="Georgia" w:cs="Georgia"/>
           <w:b/>
         </w:rPr>
-        <w:t>Databases:</w:t>
-      </w:r>
-      <w:r>
-        <w:rPr>
-          <w:rFonts w:ascii="Georgia" w:eastAsia="Georgia" w:hAnsi="Georgia" w:cs="Georgia"/>
-        </w:rPr>
-        <w:t xml:space="preserve"> PostgreSQL, MongoDB, SQLite, MySQL</w:t>
+        <w:t>Testing:</w:t>
+      </w:r>
+      <w:r>
+        <w:rPr>
+          <w:rFonts w:ascii="Georgia" w:eastAsia="Georgia" w:hAnsi="Georgia" w:cs="Georgia"/>
+        </w:rPr>
+        <w:t xml:space="preserve"> Jest</w:t>
       </w:r>
     </w:p>
     <w:p>
@@ -288,27 +309,6 @@
         <w:rPr>
           <w:rFonts w:ascii="Georgia" w:eastAsia="Georgia" w:hAnsi="Georgia" w:cs="Georgia"/>
           <w:b/>
-        </w:rPr>
-        <w:t>Testing:</w:t>
-      </w:r>
-      <w:r>
-        <w:rPr>
-          <w:rFonts w:ascii="Georgia" w:eastAsia="Georgia" w:hAnsi="Georgia" w:cs="Georgia"/>
-        </w:rPr>
-        <w:t xml:space="preserve"> Jest</w:t>
-      </w:r>
-    </w:p>
-    <w:p>
-      <w:pPr>
-        <w:ind w:right="-180"/>
-        <w:rPr>
-          <w:rFonts w:ascii="Georgia" w:eastAsia="Georgia" w:hAnsi="Georgia" w:cs="Georgia"/>
-        </w:rPr>
-      </w:pPr>
-      <w:r>
-        <w:rPr>
-          <w:rFonts w:ascii="Georgia" w:eastAsia="Georgia" w:hAnsi="Georgia" w:cs="Georgia"/>
-          <w:b/>
           <w:bCs/>
         </w:rPr>
         <w:t xml:space="preserve">Monitoring: </w:t>
@@ -322,7 +322,7 @@
     </w:p>
     <w:p>
       <w:pPr>
-        <w:ind w:right="-180"/>
+        <w:spacing w:after="240"/>
         <w:rPr>
           <w:rFonts w:ascii="Georgia" w:eastAsia="Georgia" w:hAnsi="Georgia" w:cs="Georgia"/>
         </w:rPr>
@@ -339,35 +339,120 @@
         <w:rPr>
           <w:rFonts w:ascii="Georgia" w:eastAsia="Georgia" w:hAnsi="Georgia" w:cs="Georgia"/>
         </w:rPr>
-        <w:t xml:space="preserve">Time management, communication, problem solving, critical thinking, conflict resolution, team </w:t>
-      </w:r>
-      <w:r>
-        <w:rPr>
-          <w:rFonts w:ascii="Georgia" w:eastAsia="Georgia" w:hAnsi="Georgia" w:cs="Georgia"/>
-        </w:rPr>
-        <w:t>building</w:t>
-      </w:r>
-    </w:p>
-    <w:p>
-      <w:pPr>
-        <w:ind w:right="-180"/>
-        <w:rPr>
-          <w:rFonts w:ascii="Georgia" w:eastAsia="Georgia" w:hAnsi="Georgia" w:cs="Georgia"/>
-        </w:rPr>
-      </w:pPr>
-    </w:p>
-    <w:p>
-      <w:pPr>
-        <w:ind w:right="-180"/>
-        <w:rPr>
-          <w:rFonts w:ascii="Georgia" w:eastAsia="Georgia" w:hAnsi="Georgia" w:cs="Georgia"/>
-        </w:rPr>
-      </w:pPr>
-    </w:p>
-    <w:p>
-      <w:pPr>
-        <w:spacing w:before="200" w:line="360" w:lineRule="auto"/>
-        <w:ind w:right="-180"/>
+        <w:t xml:space="preserve">Time management, </w:t>
+      </w:r>
+      <w:r>
+        <w:rPr>
+          <w:rFonts w:ascii="Georgia" w:eastAsia="Georgia" w:hAnsi="Georgia" w:cs="Georgia"/>
+        </w:rPr>
+        <w:t>C</w:t>
+      </w:r>
+      <w:r>
+        <w:rPr>
+          <w:rFonts w:ascii="Georgia" w:eastAsia="Georgia" w:hAnsi="Georgia" w:cs="Georgia"/>
+        </w:rPr>
+        <w:t xml:space="preserve">ommunication, </w:t>
+      </w:r>
+      <w:r>
+        <w:rPr>
+          <w:rFonts w:ascii="Georgia" w:eastAsia="Georgia" w:hAnsi="Georgia" w:cs="Georgia"/>
+        </w:rPr>
+        <w:t>P</w:t>
+      </w:r>
+      <w:r>
+        <w:rPr>
+          <w:rFonts w:ascii="Georgia" w:eastAsia="Georgia" w:hAnsi="Georgia" w:cs="Georgia"/>
+        </w:rPr>
+        <w:t xml:space="preserve">roblem </w:t>
+      </w:r>
+      <w:r>
+        <w:rPr>
+          <w:rFonts w:ascii="Georgia" w:eastAsia="Georgia" w:hAnsi="Georgia" w:cs="Georgia"/>
+        </w:rPr>
+        <w:t>S</w:t>
+      </w:r>
+      <w:r>
+        <w:rPr>
+          <w:rFonts w:ascii="Georgia" w:eastAsia="Georgia" w:hAnsi="Georgia" w:cs="Georgia"/>
+        </w:rPr>
+        <w:t xml:space="preserve">olving, </w:t>
+      </w:r>
+      <w:r>
+        <w:rPr>
+          <w:rFonts w:ascii="Georgia" w:eastAsia="Georgia" w:hAnsi="Georgia" w:cs="Georgia"/>
+        </w:rPr>
+        <w:t>C</w:t>
+      </w:r>
+      <w:r>
+        <w:rPr>
+          <w:rFonts w:ascii="Georgia" w:eastAsia="Georgia" w:hAnsi="Georgia" w:cs="Georgia"/>
+        </w:rPr>
+        <w:t xml:space="preserve">ritical </w:t>
+      </w:r>
+      <w:r>
+        <w:rPr>
+          <w:rFonts w:ascii="Georgia" w:eastAsia="Georgia" w:hAnsi="Georgia" w:cs="Georgia"/>
+        </w:rPr>
+        <w:t>T</w:t>
+      </w:r>
+      <w:r>
+        <w:rPr>
+          <w:rFonts w:ascii="Georgia" w:eastAsia="Georgia" w:hAnsi="Georgia" w:cs="Georgia"/>
+        </w:rPr>
+        <w:t xml:space="preserve">hinking, </w:t>
+      </w:r>
+      <w:r>
+        <w:rPr>
+          <w:rFonts w:ascii="Georgia" w:eastAsia="Georgia" w:hAnsi="Georgia" w:cs="Georgia"/>
+        </w:rPr>
+        <w:t>C</w:t>
+      </w:r>
+      <w:r>
+        <w:rPr>
+          <w:rFonts w:ascii="Georgia" w:eastAsia="Georgia" w:hAnsi="Georgia" w:cs="Georgia"/>
+        </w:rPr>
+        <w:t xml:space="preserve">onflict </w:t>
+      </w:r>
+      <w:r>
+        <w:rPr>
+          <w:rFonts w:ascii="Georgia" w:eastAsia="Georgia" w:hAnsi="Georgia" w:cs="Georgia"/>
+        </w:rPr>
+        <w:t>R</w:t>
+      </w:r>
+      <w:r>
+        <w:rPr>
+          <w:rFonts w:ascii="Georgia" w:eastAsia="Georgia" w:hAnsi="Georgia" w:cs="Georgia"/>
+        </w:rPr>
+        <w:t xml:space="preserve">esolution, </w:t>
+      </w:r>
+      <w:r>
+        <w:rPr>
+          <w:rFonts w:ascii="Georgia" w:eastAsia="Georgia" w:hAnsi="Georgia" w:cs="Georgia"/>
+        </w:rPr>
+        <w:t>T</w:t>
+      </w:r>
+      <w:r>
+        <w:rPr>
+          <w:rFonts w:ascii="Georgia" w:eastAsia="Georgia" w:hAnsi="Georgia" w:cs="Georgia"/>
+        </w:rPr>
+        <w:t xml:space="preserve">eam </w:t>
+      </w:r>
+      <w:r>
+        <w:rPr>
+          <w:rFonts w:ascii="Georgia" w:eastAsia="Georgia" w:hAnsi="Georgia" w:cs="Georgia"/>
+        </w:rPr>
+        <w:t>B</w:t>
+      </w:r>
+      <w:r>
+        <w:rPr>
+          <w:rFonts w:ascii="Georgia" w:eastAsia="Georgia" w:hAnsi="Georgia" w:cs="Georgia"/>
+        </w:rPr>
+        <w:t>uilding</w:t>
+      </w:r>
+    </w:p>
+    <w:p>
+      <w:pPr>
+        <w:spacing w:after="240"/>
         <w:rPr>
           <w:rFonts w:ascii="Georgia" w:eastAsia="Georgia" w:hAnsi="Georgia" w:cs="Georgia"/>
           <w:b/>
@@ -389,8 +474,7 @@
     </w:p>
     <w:p>
       <w:pPr>
-        <w:spacing w:before="200" w:line="360" w:lineRule="auto"/>
-        <w:ind w:right="-180"/>
+        <w:spacing w:after="240"/>
         <w:rPr>
           <w:rFonts w:ascii="Georgia" w:eastAsia="Georgia" w:hAnsi="Georgia" w:cs="Georgia"/>
           <w:b/>
@@ -506,13 +590,7 @@
         <w:rPr>
           <w:rFonts w:ascii="Georgia" w:eastAsia="Georgia" w:hAnsi="Georgia" w:cs="Georgia"/>
         </w:rPr>
-        <w:t>Engineered a high-performance storefront with Next.js, leveraging both static generation and server-side rendering to optimize load times and SEO</w:t>
-      </w:r>
-      <w:r>
-        <w:rPr>
-          <w:rFonts w:ascii="Georgia" w:eastAsia="Georgia" w:hAnsi="Georgia" w:cs="Georgia"/>
-        </w:rPr>
-        <w:t xml:space="preserve">. </w:t>
+        <w:t>Adopted TypeScript across 96% of the codebase—defining strict interfaces and utility types—to improve maintainability and catch errors at compile time.</w:t>
       </w:r>
     </w:p>
     <w:p>
@@ -530,7 +608,7 @@
         <w:rPr>
           <w:rFonts w:ascii="Georgia" w:eastAsia="Georgia" w:hAnsi="Georgia" w:cs="Georgia"/>
         </w:rPr>
-        <w:t>Adopted TypeScript across 96% of the codebase—defining strict interfaces and utility types—to improve maintainability and catch errors at compile time.</w:t>
+        <w:t>Integrated the PayPal API for seamless, secure checkout flows, boosting conversion confidence and reliability.</w:t>
       </w:r>
     </w:p>
     <w:p>
@@ -548,7 +626,7 @@
         <w:rPr>
           <w:rFonts w:ascii="Georgia" w:eastAsia="Georgia" w:hAnsi="Georgia" w:cs="Georgia"/>
         </w:rPr>
-        <w:t>Integrated the PayPal API for seamless, secure checkout flows, boosting conversion confidence and reliability.</w:t>
+        <w:t>Built an interactive admin dashboard in React using Recharts to visualize real-time sales metrics (revenue, units sold, growth trends), ensuring 100% data accuracy and empowering stakeholders with actionable performance insights.</w:t>
       </w:r>
     </w:p>
     <w:p>
@@ -558,24 +636,7 @@
           <w:ilvl w:val="0"/>
           <w:numId w:val="4"/>
         </w:numPr>
-        <w:rPr>
-          <w:rFonts w:ascii="Georgia" w:eastAsia="Georgia" w:hAnsi="Georgia" w:cs="Georgia"/>
-        </w:rPr>
-      </w:pPr>
-      <w:r>
-        <w:rPr>
-          <w:rFonts w:ascii="Georgia" w:eastAsia="Georgia" w:hAnsi="Georgia" w:cs="Georgia"/>
-        </w:rPr>
-        <w:t>Built an interactive admin dashboard in React using Recharts to visualize real-time sales metrics (revenue, units sold, growth trends), ensuring 100% data accuracy and empowering stakeholders with actionable performance insights.</w:t>
-      </w:r>
-    </w:p>
-    <w:p>
-      <w:pPr>
-        <w:pStyle w:val="ListParagraph"/>
-        <w:numPr>
-          <w:ilvl w:val="0"/>
-          <w:numId w:val="4"/>
-        </w:numPr>
+        <w:contextualSpacing w:val="0"/>
         <w:rPr>
           <w:rFonts w:ascii="Georgia" w:eastAsia="Georgia" w:hAnsi="Georgia" w:cs="Georgia"/>
         </w:rPr>
@@ -696,7 +757,7 @@
     </w:p>
     <w:p>
       <w:pPr>
-        <w:ind w:right="-180"/>
+        <w:spacing w:after="240"/>
         <w:rPr>
           <w:rFonts w:ascii="Georgia" w:eastAsia="Georgia" w:hAnsi="Georgia" w:cs="Georgia"/>
           <w:b/>
@@ -776,24 +837,6 @@
           <w:rFonts w:ascii="Georgia" w:eastAsia="Georgia" w:hAnsi="Georgia" w:cs="Georgia"/>
         </w:rPr>
         <w:t>Applied responsive design with CSS Grid and Flexbox to ensure a polished experience on mobile and desktop.</w:t>
-      </w:r>
-    </w:p>
-    <w:p>
-      <w:pPr>
-        <w:pStyle w:val="ListParagraph"/>
-        <w:numPr>
-          <w:ilvl w:val="0"/>
-          <w:numId w:val="4"/>
-        </w:numPr>
-        <w:rPr>
-          <w:rFonts w:ascii="Georgia" w:eastAsia="Georgia" w:hAnsi="Georgia" w:cs="Georgia"/>
-        </w:rPr>
-      </w:pPr>
-      <w:r>
-        <w:rPr>
-          <w:rFonts w:ascii="Georgia" w:eastAsia="Georgia" w:hAnsi="Georgia" w:cs="Georgia"/>
-        </w:rPr>
-        <w:t>Collaborated on both front-end and mock back-end simulations, demonstrating full-stack fluency and cohesive integration.</w:t>
       </w:r>
     </w:p>
     <w:bookmarkEnd w:id="0"/>
@@ -1021,7 +1064,7 @@
           <w:b/>
           <w:bCs/>
         </w:rPr>
-        <w:t>Code: You</w:t>
+        <w:t>Code:You</w:t>
       </w:r>
       <w:r>
         <w:rPr>
@@ -1052,19 +1095,10 @@
       <w:pPr>
         <w:rPr>
           <w:rFonts w:ascii="Georgia" w:eastAsia="Georgia" w:hAnsi="Georgia" w:cs="Georgia"/>
-          <w:i/>
-          <w:iCs/>
-        </w:rPr>
-      </w:pPr>
-      <w:r>
-        <w:rPr>
-          <w:rFonts w:ascii="Georgia" w:eastAsia="Georgia" w:hAnsi="Georgia" w:cs="Georgia"/>
-          <w:b/>
-          <w:bCs/>
-        </w:rPr>
-        <w:lastRenderedPageBreak/>
-        <w:t xml:space="preserve"> </w:t>
-      </w:r>
+          <w:b/>
+          <w:bCs/>
+        </w:rPr>
+      </w:pPr>
       <w:r>
         <w:rPr>
           <w:rFonts w:ascii="Georgia" w:eastAsia="Georgia" w:hAnsi="Georgia" w:cs="Georgia"/>
@@ -1089,7 +1123,7 @@
         <w:rPr>
           <w:rFonts w:ascii="Georgia" w:eastAsia="Georgia" w:hAnsi="Georgia" w:cs="Georgia"/>
         </w:rPr>
-        <w:t>Mentored students in web development by delivering engaging lessons on HTML, CSS, and JavaScript, ensuring clear understanding of core front-end concepts.</w:t>
+        <w:t>Mentor students in web development by delivering engaging lessons on HTML, CSS, and JavaScript, ensuring clear understanding of core front-end concepts.</w:t>
       </w:r>
     </w:p>
     <w:p>
@@ -1106,7 +1140,8 @@
         <w:rPr>
           <w:rFonts w:ascii="Georgia" w:eastAsia="Georgia" w:hAnsi="Georgia" w:cs="Georgia"/>
         </w:rPr>
-        <w:t>Developed interactive projects and coding challenges that promoted collaborative learning and enhanced student proficiency in building dynamic web applications.</w:t>
+        <w:lastRenderedPageBreak/>
+        <w:t>Develop interactive projects and coding challenges that promoted collaborative learning and enhanced student proficiency in building dynamic web applications.</w:t>
       </w:r>
     </w:p>
     <w:p>
@@ -1123,13 +1158,13 @@
         <w:rPr>
           <w:rFonts w:ascii="Georgia" w:eastAsia="Georgia" w:hAnsi="Georgia" w:cs="Georgia"/>
         </w:rPr>
-        <w:t xml:space="preserve">Collaborated with fellow mentors and </w:t>
-      </w:r>
-      <w:r>
-        <w:rPr>
-          <w:rFonts w:ascii="Georgia" w:eastAsia="Georgia" w:hAnsi="Georgia" w:cs="Georgia"/>
-        </w:rPr>
-        <w:t>Code: You</w:t>
+        <w:t xml:space="preserve">Collaborate with fellow mentors and </w:t>
+      </w:r>
+      <w:r>
+        <w:rPr>
+          <w:rFonts w:ascii="Georgia" w:eastAsia="Georgia" w:hAnsi="Georgia" w:cs="Georgia"/>
+        </w:rPr>
+        <w:t>Code:You</w:t>
       </w:r>
       <w:r>
         <w:rPr>
@@ -1137,6 +1172,14 @@
         </w:rPr>
         <w:t xml:space="preserve"> staff to enhance curriculum development, share innovative teaching strategies, and foster a dynamic, supportive learning environment.</w:t>
       </w:r>
+    </w:p>
+    <w:p>
+      <w:pPr>
+        <w:ind w:left="720"/>
+        <w:rPr>
+          <w:rFonts w:ascii="Georgia" w:eastAsia="Georgia" w:hAnsi="Georgia" w:cs="Georgia"/>
+        </w:rPr>
+      </w:pPr>
     </w:p>
     <w:p>
       <w:pPr>
@@ -1180,7 +1223,7 @@
         <w:rPr>
           <w:rFonts w:ascii="Georgia" w:eastAsia="Georgia" w:hAnsi="Georgia" w:cs="Georgia"/>
         </w:rPr>
-        <w:t>Balanced a 4.0 GPA in the Code: You full-stack program while managing daily schedules for a 6- and 4-year-old (including T-ball practices and games), demonstrating exceptional time management and prioritization.</w:t>
+        <w:t>Balanced Code:You full-stack program while coordinating daily schedules for a family (including sports practices and games, appointments, and deadlines), demonstrating exceptional time management and prioritization.</w:t>
       </w:r>
     </w:p>
     <w:p>
@@ -1234,6 +1277,14 @@
         <w:t>Practiced clear, empathetic communication with children, coaches, and classmates—tailoring explanations across age groups—reinforcing strong interpersonal skills crucial for team-based development.</w:t>
       </w:r>
     </w:p>
+    <w:p>
+      <w:pPr>
+        <w:ind w:left="720"/>
+        <w:rPr>
+          <w:rFonts w:ascii="Georgia" w:eastAsia="Georgia" w:hAnsi="Georgia" w:cs="Georgia"/>
+        </w:rPr>
+      </w:pPr>
+    </w:p>
     <w:bookmarkEnd w:id="1"/>
     <w:p>
       <w:pPr>
@@ -1305,6 +1356,7 @@
           <w:ilvl w:val="0"/>
           <w:numId w:val="4"/>
         </w:numPr>
+        <w:spacing w:after="120"/>
         <w:rPr>
           <w:rFonts w:ascii="Georgia" w:eastAsia="Georgia" w:hAnsi="Georgia" w:cs="Georgia"/>
         </w:rPr>
@@ -1324,17 +1376,223 @@
     </w:p>
     <w:p>
       <w:pPr>
-        <w:spacing w:before="200" w:line="276" w:lineRule="auto"/>
+        <w:spacing w:after="120"/>
+        <w:ind w:left="720"/>
+        <w:rPr>
+          <w:rFonts w:ascii="Georgia" w:eastAsia="Georgia" w:hAnsi="Georgia" w:cs="Georgia"/>
+        </w:rPr>
+      </w:pPr>
+    </w:p>
+    <w:p>
+      <w:pPr>
+        <w:spacing w:before="120" w:line="360" w:lineRule="auto"/>
+        <w:rPr>
+          <w:rFonts w:ascii="Georgia" w:eastAsia="Georgia" w:hAnsi="Georgia" w:cs="Georgia"/>
+          <w:b/>
+          <w:sz w:val="24"/>
+          <w:szCs w:val="24"/>
+          <w:u w:val="single"/>
+        </w:rPr>
+      </w:pPr>
+      <w:r>
+        <w:rPr>
+          <w:rFonts w:ascii="Georgia" w:eastAsia="Georgia" w:hAnsi="Georgia" w:cs="Georgia"/>
+          <w:b/>
+          <w:sz w:val="24"/>
+          <w:szCs w:val="24"/>
+          <w:u w:val="single"/>
+        </w:rPr>
+        <w:t>EDUCATION</w:t>
+      </w:r>
+    </w:p>
+    <w:p>
+      <w:pPr>
+        <w:rPr>
+          <w:rFonts w:ascii="Georgia" w:eastAsia="Georgia" w:hAnsi="Georgia" w:cs="Georgia"/>
+          <w:b/>
+          <w:sz w:val="24"/>
+          <w:szCs w:val="24"/>
+          <w:u w:val="single"/>
+        </w:rPr>
+      </w:pPr>
+      <w:r>
+        <w:rPr>
+          <w:rFonts w:ascii="Georgia" w:eastAsia="Georgia" w:hAnsi="Georgia" w:cs="Georgia"/>
+          <w:b/>
+          <w:sz w:val="24"/>
+          <w:szCs w:val="24"/>
+        </w:rPr>
+        <w:t xml:space="preserve">Phoenix University | 2023 - </w:t>
+      </w:r>
+      <w:r>
+        <w:rPr>
+          <w:rFonts w:ascii="Georgia" w:eastAsia="Georgia" w:hAnsi="Georgia" w:cs="Georgia"/>
+          <w:b/>
+          <w:bCs/>
+        </w:rPr>
+        <w:t>2025</w:t>
+      </w:r>
+      <w:r>
+        <w:rPr>
+          <w:rFonts w:ascii="Georgia" w:eastAsia="Georgia" w:hAnsi="Georgia" w:cs="Georgia"/>
+          <w:b/>
+          <w:sz w:val="24"/>
+          <w:szCs w:val="24"/>
+        </w:rPr>
+        <w:t xml:space="preserve">: </w:t>
+      </w:r>
+      <w:r>
+        <w:rPr>
+          <w:rFonts w:ascii="Georgia" w:eastAsia="Georgia" w:hAnsi="Georgia" w:cs="Georgia"/>
+        </w:rPr>
+        <w:t xml:space="preserve">Bachelor of Science in Information Technology   </w:t>
+      </w:r>
+    </w:p>
+    <w:p>
+      <w:pPr>
         <w:ind w:right="-180"/>
         <w:rPr>
           <w:rFonts w:ascii="Georgia" w:eastAsia="Georgia" w:hAnsi="Georgia" w:cs="Georgia"/>
+        </w:rPr>
+      </w:pPr>
+      <w:r>
+        <w:rPr>
+          <w:rFonts w:ascii="Georgia" w:eastAsia="Georgia" w:hAnsi="Georgia" w:cs="Georgia"/>
+          <w:b/>
+          <w:bCs/>
+        </w:rPr>
+        <w:t>Code:You</w:t>
+      </w:r>
+      <w:r>
+        <w:rPr>
+          <w:rFonts w:ascii="Georgia" w:eastAsia="Georgia" w:hAnsi="Georgia" w:cs="Georgia"/>
+          <w:b/>
+          <w:bCs/>
+        </w:rPr>
+        <w:t xml:space="preserve"> </w:t>
+      </w:r>
+      <w:r>
+        <w:rPr>
+          <w:rFonts w:ascii="Georgia" w:eastAsia="Georgia" w:hAnsi="Georgia" w:cs="Georgia"/>
+          <w:b/>
+          <w:bCs/>
+        </w:rPr>
+        <w:t xml:space="preserve">| </w:t>
+      </w:r>
+      <w:r>
+        <w:rPr>
+          <w:rFonts w:ascii="Georgia" w:eastAsia="Georgia" w:hAnsi="Georgia" w:cs="Georgia"/>
+          <w:b/>
+          <w:bCs/>
+        </w:rPr>
+        <w:t>Web Development Program</w:t>
+      </w:r>
+      <w:r>
+        <w:rPr>
+          <w:rFonts w:ascii="Georgia" w:eastAsia="Georgia" w:hAnsi="Georgia" w:cs="Georgia"/>
+          <w:b/>
+          <w:bCs/>
+        </w:rPr>
+        <w:t>:</w:t>
+      </w:r>
+      <w:r>
+        <w:rPr>
+          <w:rFonts w:ascii="Georgia" w:eastAsia="Georgia" w:hAnsi="Georgia" w:cs="Georgia"/>
+        </w:rPr>
+        <w:t xml:space="preserve"> </w:t>
+      </w:r>
+      <w:r>
+        <w:rPr>
+          <w:rFonts w:ascii="Georgia" w:eastAsia="Georgia" w:hAnsi="Georgia" w:cs="Georgia"/>
+        </w:rPr>
+        <w:t xml:space="preserve">Certificate of Completion: </w:t>
+      </w:r>
+      <w:r>
+        <w:rPr>
+          <w:rFonts w:ascii="Georgia" w:eastAsia="Georgia" w:hAnsi="Georgia" w:cs="Georgia"/>
+        </w:rPr>
+        <w:t>Spring 2024</w:t>
+      </w:r>
+      <w:r>
+        <w:rPr>
+          <w:rFonts w:ascii="Georgia" w:eastAsia="Georgia" w:hAnsi="Georgia" w:cs="Georgia"/>
+        </w:rPr>
+        <w:t xml:space="preserve"> (Presented on Demo Day)</w:t>
+      </w:r>
+      <w:r>
+        <w:rPr>
+          <w:rFonts w:ascii="Georgia" w:eastAsia="Georgia" w:hAnsi="Georgia" w:cs="Georgia"/>
+        </w:rPr>
+        <w:t xml:space="preserve"> </w:t>
+      </w:r>
+    </w:p>
+    <w:p>
+      <w:pPr>
+        <w:rPr>
+          <w:rFonts w:ascii="Georgia" w:eastAsia="Georgia" w:hAnsi="Georgia" w:cs="Georgia"/>
+        </w:rPr>
+      </w:pPr>
+      <w:r>
+        <w:rPr>
+          <w:rFonts w:ascii="Georgia" w:eastAsia="Georgia" w:hAnsi="Georgia" w:cs="Georgia"/>
+          <w:b/>
+          <w:sz w:val="24"/>
+          <w:szCs w:val="24"/>
+        </w:rPr>
+        <w:t xml:space="preserve">Jefferson Technical College | 2020 - 2023: </w:t>
+      </w:r>
+      <w:r>
+        <w:rPr>
+          <w:rFonts w:ascii="Georgia" w:eastAsia="Georgia" w:hAnsi="Georgia" w:cs="Georgia"/>
+          <w:bCs/>
+        </w:rPr>
+        <w:t>Associate</w:t>
+      </w:r>
+      <w:r>
+        <w:rPr>
+          <w:rFonts w:ascii="Georgia" w:eastAsia="Georgia" w:hAnsi="Georgia" w:cs="Georgia"/>
+          <w:b/>
+        </w:rPr>
+        <w:t xml:space="preserve"> </w:t>
+      </w:r>
+      <w:r>
+        <w:rPr>
+          <w:rFonts w:ascii="Georgia" w:eastAsia="Georgia" w:hAnsi="Georgia" w:cs="Georgia"/>
+          <w:bCs/>
+        </w:rPr>
+        <w:t>of Applied Science in Information Technology</w:t>
+      </w:r>
+      <w:r>
+        <w:rPr>
+          <w:rFonts w:ascii="Georgia" w:eastAsia="Georgia" w:hAnsi="Georgia" w:cs="Georgia"/>
+          <w:b/>
+        </w:rPr>
+        <w:t xml:space="preserve">         </w:t>
+      </w:r>
+      <w:r>
+        <w:rPr>
+          <w:rFonts w:ascii="Georgia" w:eastAsia="Georgia" w:hAnsi="Georgia" w:cs="Georgia"/>
+          <w:b/>
+          <w:sz w:val="24"/>
+          <w:szCs w:val="24"/>
+        </w:rPr>
+        <w:t xml:space="preserve">                                                                  </w:t>
+      </w:r>
+    </w:p>
+    <w:p>
+      <w:pPr>
+        <w:ind w:right="-180"/>
+        <w:rPr>
+          <w:rFonts w:ascii="Georgia" w:eastAsia="Georgia" w:hAnsi="Georgia" w:cs="Georgia"/>
           <w:b/>
           <w:sz w:val="24"/>
           <w:szCs w:val="24"/>
           <w:u w:val="single"/>
         </w:rPr>
       </w:pPr>
-      <w:r>
+    </w:p>
+    <w:p>
+      <w:pPr>
         <w:rPr>
           <w:rFonts w:ascii="Georgia" w:eastAsia="Georgia" w:hAnsi="Georgia" w:cs="Georgia"/>
           <w:b/>
@@ -1342,13 +1600,8 @@
           <w:szCs w:val="24"/>
           <w:u w:val="single"/>
         </w:rPr>
-        <w:t>EDUCATION</w:t>
-      </w:r>
-    </w:p>
-    <w:p>
-      <w:pPr>
-        <w:spacing w:before="200" w:line="276" w:lineRule="auto"/>
-        <w:ind w:right="-180"/>
+      </w:pPr>
+      <w:r>
         <w:rPr>
           <w:rFonts w:ascii="Georgia" w:eastAsia="Georgia" w:hAnsi="Georgia" w:cs="Georgia"/>
           <w:b/>
@@ -1356,174 +1609,9 @@
           <w:szCs w:val="24"/>
           <w:u w:val="single"/>
         </w:rPr>
-      </w:pPr>
-      <w:r>
-        <w:rPr>
-          <w:rFonts w:ascii="Georgia" w:eastAsia="Georgia" w:hAnsi="Georgia" w:cs="Georgia"/>
-          <w:b/>
-          <w:sz w:val="24"/>
-          <w:szCs w:val="24"/>
-        </w:rPr>
-        <w:t xml:space="preserve">Phoenix University | 2023 - </w:t>
-      </w:r>
-      <w:r>
-        <w:rPr>
-          <w:rFonts w:ascii="Georgia" w:eastAsia="Georgia" w:hAnsi="Georgia" w:cs="Georgia"/>
-          <w:b/>
-          <w:bCs/>
-        </w:rPr>
-        <w:t>2025</w:t>
-      </w:r>
-      <w:r>
-        <w:rPr>
-          <w:rFonts w:ascii="Georgia" w:eastAsia="Georgia" w:hAnsi="Georgia" w:cs="Georgia"/>
-          <w:b/>
-          <w:sz w:val="24"/>
-          <w:szCs w:val="24"/>
-        </w:rPr>
-        <w:t xml:space="preserve">: </w:t>
-      </w:r>
-      <w:r>
-        <w:rPr>
-          <w:rFonts w:ascii="Georgia" w:eastAsia="Georgia" w:hAnsi="Georgia" w:cs="Georgia"/>
-        </w:rPr>
-        <w:t xml:space="preserve">Bachelor of Science in Information Technology   </w:t>
-      </w:r>
-    </w:p>
-    <w:p>
-      <w:pPr>
-        <w:ind w:right="-180"/>
-        <w:rPr>
-          <w:rFonts w:ascii="Georgia" w:eastAsia="Georgia" w:hAnsi="Georgia" w:cs="Georgia"/>
-        </w:rPr>
-      </w:pPr>
-      <w:r>
-        <w:rPr>
-          <w:rFonts w:ascii="Georgia" w:eastAsia="Georgia" w:hAnsi="Georgia" w:cs="Georgia"/>
-          <w:b/>
-          <w:bCs/>
-        </w:rPr>
-        <w:t>Code: You</w:t>
-      </w:r>
-      <w:r>
-        <w:rPr>
-          <w:rFonts w:ascii="Georgia" w:eastAsia="Georgia" w:hAnsi="Georgia" w:cs="Georgia"/>
-          <w:b/>
-          <w:bCs/>
-        </w:rPr>
-        <w:t xml:space="preserve"> </w:t>
-      </w:r>
-      <w:r>
-        <w:rPr>
-          <w:rFonts w:ascii="Georgia" w:eastAsia="Georgia" w:hAnsi="Georgia" w:cs="Georgia"/>
-          <w:b/>
-          <w:bCs/>
-        </w:rPr>
-        <w:t xml:space="preserve">| </w:t>
-      </w:r>
-      <w:r>
-        <w:rPr>
-          <w:rFonts w:ascii="Georgia" w:eastAsia="Georgia" w:hAnsi="Georgia" w:cs="Georgia"/>
-          <w:b/>
-          <w:bCs/>
-        </w:rPr>
-        <w:t>Web Development Program</w:t>
-      </w:r>
-      <w:r>
-        <w:rPr>
-          <w:rFonts w:ascii="Georgia" w:eastAsia="Georgia" w:hAnsi="Georgia" w:cs="Georgia"/>
-          <w:b/>
-          <w:bCs/>
-        </w:rPr>
-        <w:t>:</w:t>
-      </w:r>
-      <w:r>
-        <w:rPr>
-          <w:rFonts w:ascii="Georgia" w:eastAsia="Georgia" w:hAnsi="Georgia" w:cs="Georgia"/>
-        </w:rPr>
-        <w:t xml:space="preserve"> </w:t>
-      </w:r>
-      <w:r>
-        <w:rPr>
-          <w:rFonts w:ascii="Georgia" w:eastAsia="Georgia" w:hAnsi="Georgia" w:cs="Georgia"/>
-        </w:rPr>
-        <w:t xml:space="preserve">Certificate of Completion: </w:t>
-      </w:r>
-      <w:r>
-        <w:rPr>
-          <w:rFonts w:ascii="Georgia" w:eastAsia="Georgia" w:hAnsi="Georgia" w:cs="Georgia"/>
-        </w:rPr>
-        <w:t>Spring 2024</w:t>
-      </w:r>
-      <w:r>
-        <w:rPr>
-          <w:rFonts w:ascii="Georgia" w:eastAsia="Georgia" w:hAnsi="Georgia" w:cs="Georgia"/>
-        </w:rPr>
-        <w:t xml:space="preserve"> (Presented on Demo Day)</w:t>
-      </w:r>
-      <w:r>
-        <w:rPr>
-          <w:rFonts w:ascii="Georgia" w:eastAsia="Georgia" w:hAnsi="Georgia" w:cs="Georgia"/>
-        </w:rPr>
-        <w:t xml:space="preserve"> </w:t>
-      </w:r>
-    </w:p>
-    <w:p>
-      <w:pPr>
-        <w:rPr>
-          <w:rFonts w:ascii="Georgia" w:eastAsia="Georgia" w:hAnsi="Georgia" w:cs="Georgia"/>
-        </w:rPr>
-      </w:pPr>
-      <w:r>
-        <w:rPr>
-          <w:rFonts w:ascii="Georgia" w:eastAsia="Georgia" w:hAnsi="Georgia" w:cs="Georgia"/>
-          <w:b/>
-          <w:sz w:val="24"/>
-          <w:szCs w:val="24"/>
-        </w:rPr>
-        <w:t xml:space="preserve">Jefferson Technical College | 2020 - 2023: </w:t>
-      </w:r>
-      <w:r>
-        <w:rPr>
-          <w:rFonts w:ascii="Georgia" w:eastAsia="Georgia" w:hAnsi="Georgia" w:cs="Georgia"/>
-          <w:bCs/>
-        </w:rPr>
-        <w:t>Associate</w:t>
-      </w:r>
-      <w:r>
-        <w:rPr>
-          <w:rFonts w:ascii="Georgia" w:eastAsia="Georgia" w:hAnsi="Georgia" w:cs="Georgia"/>
-          <w:b/>
-        </w:rPr>
-        <w:t xml:space="preserve"> </w:t>
-      </w:r>
-      <w:r>
-        <w:rPr>
-          <w:rFonts w:ascii="Georgia" w:eastAsia="Georgia" w:hAnsi="Georgia" w:cs="Georgia"/>
-          <w:bCs/>
-        </w:rPr>
-        <w:t>of Applied Science in Information Technology</w:t>
-      </w:r>
-      <w:r>
-        <w:rPr>
-          <w:rFonts w:ascii="Georgia" w:eastAsia="Georgia" w:hAnsi="Georgia" w:cs="Georgia"/>
-          <w:b/>
-        </w:rPr>
-        <w:t xml:space="preserve">         </w:t>
-      </w:r>
-      <w:r>
-        <w:rPr>
-          <w:rFonts w:ascii="Georgia" w:eastAsia="Georgia" w:hAnsi="Georgia" w:cs="Georgia"/>
-          <w:b/>
-          <w:sz w:val="24"/>
-          <w:szCs w:val="24"/>
-        </w:rPr>
-        <w:t xml:space="preserve">                                                                  </w:t>
-      </w:r>
-    </w:p>
-    <w:p>
-      <w:pPr>
-        <w:ind w:right="-180"/>
+        <w:t>C</w:t>
+      </w:r>
+      <w:r>
         <w:rPr>
           <w:rFonts w:ascii="Georgia" w:eastAsia="Georgia" w:hAnsi="Georgia" w:cs="Georgia"/>
           <w:b/>
@@ -1531,11 +1619,9 @@
           <w:szCs w:val="24"/>
           <w:u w:val="single"/>
         </w:rPr>
-      </w:pPr>
-    </w:p>
-    <w:p>
-      <w:pPr>
-        <w:ind w:right="-180"/>
+        <w:t>ERTIFICATIONS</w:t>
+      </w:r>
+      <w:r>
         <w:rPr>
           <w:rFonts w:ascii="Georgia" w:eastAsia="Georgia" w:hAnsi="Georgia" w:cs="Georgia"/>
           <w:b/>
@@ -1543,7 +1629,8 @@
           <w:szCs w:val="24"/>
           <w:u w:val="single"/>
         </w:rPr>
-      </w:pPr>
+        <w:t xml:space="preserve"> &amp; </w:t>
+      </w:r>
       <w:r>
         <w:rPr>
           <w:rFonts w:ascii="Georgia" w:eastAsia="Georgia" w:hAnsi="Georgia" w:cs="Georgia"/>
@@ -1552,7 +1639,7 @@
           <w:szCs w:val="24"/>
           <w:u w:val="single"/>
         </w:rPr>
-        <w:t>Certifications &amp; Awards</w:t>
+        <w:t>AWARDS</w:t>
       </w:r>
     </w:p>
     <w:p>
@@ -1574,7 +1661,6 @@
           <w:ilvl w:val="0"/>
           <w:numId w:val="5"/>
         </w:numPr>
-        <w:ind w:right="-180"/>
         <w:rPr>
           <w:rFonts w:ascii="Georgia" w:eastAsia="Georgia" w:hAnsi="Georgia" w:cs="Georgia"/>
           <w:bCs/>

</xml_diff>